<commit_message>
update hướng dẫn cài đặt
</commit_message>
<xml_diff>
--- a/Hướng Dẫn Cài Đặt.docx
+++ b/Hướng Dẫn Cài Đặt.docx
@@ -283,6 +283,7 @@
       <w:r>
         <w:rPr>
           <w:rFonts w:ascii="Times New Roman" w:hAnsi="Times New Roman" w:cs="Times New Roman"/>
+          <w:noProof/>
           <w:sz w:val="24"/>
           <w:szCs w:val="24"/>
           <w:lang w:val="vi-VN"/>
@@ -436,16 +437,7 @@
           <w:szCs w:val="24"/>
           <w:lang w:val="vi-VN"/>
         </w:rPr>
-        <w:t>IntelliJ IDEA</w:t>
-      </w:r>
-      <w:r>
-        <w:rPr>
-          <w:rFonts w:ascii="Times New Roman" w:hAnsi="Times New Roman" w:cs="Times New Roman"/>
-          <w:sz w:val="24"/>
-          <w:szCs w:val="24"/>
-          <w:lang w:val="vi-VN"/>
-        </w:rPr>
-        <w:t xml:space="preserve">: </w:t>
+        <w:t xml:space="preserve">IntelliJ IDEA: </w:t>
       </w:r>
       <w:hyperlink r:id="rId8" w:history="1">
         <w:r>
@@ -765,25 +757,7 @@
           <w:szCs w:val="24"/>
           <w:lang w:val="vi-VN"/>
         </w:rPr>
-        <w:t xml:space="preserve">Cài đặt ứng dụng SQL Server 2014 (cô có tải ở link em để ở trên và cài đặt theo file </w:t>
-      </w:r>
-      <w:r>
-        <w:rPr>
-          <w:rFonts w:ascii="Times New Roman" w:hAnsi="Times New Roman" w:cs="Times New Roman"/>
-          <w:sz w:val="24"/>
-          <w:szCs w:val="24"/>
-          <w:lang w:val="vi-VN"/>
-        </w:rPr>
-        <w:t>HUONG DAN SETUP SQL SERVER 2008 new</w:t>
-      </w:r>
-      <w:r>
-        <w:rPr>
-          <w:rFonts w:ascii="Times New Roman" w:hAnsi="Times New Roman" w:cs="Times New Roman"/>
-          <w:sz w:val="24"/>
-          <w:szCs w:val="24"/>
-          <w:lang w:val="vi-VN"/>
-        </w:rPr>
-        <w:t xml:space="preserve"> em đính kèm)</w:t>
+        <w:t>Cài đặt ứng dụng SQL Server 2014 (cô có tải ở link em để ở trên và cài đặt theo file HUONG DAN SETUP SQL SERVER 2008 new em đính kèm)</w:t>
       </w:r>
       <w:r>
         <w:rPr>
@@ -1055,52 +1029,7 @@
           <w:szCs w:val="24"/>
           <w:lang w:val="vi-VN"/>
         </w:rPr>
-        <w:t xml:space="preserve"> dưới chữ </w:t>
-      </w:r>
-      <w:r>
-        <w:rPr>
-          <w:rFonts w:ascii="Times New Roman" w:hAnsi="Times New Roman" w:cs="Times New Roman"/>
-          <w:sz w:val="24"/>
-          <w:szCs w:val="24"/>
-          <w:lang w:val="vi-VN"/>
-        </w:rPr>
-        <w:t>####KetNoiSQLServer</w:t>
-      </w:r>
-      <w:r>
-        <w:rPr>
-          <w:rFonts w:ascii="Times New Roman" w:hAnsi="Times New Roman" w:cs="Times New Roman"/>
-          <w:sz w:val="24"/>
-          <w:szCs w:val="24"/>
-          <w:lang w:val="vi-VN"/>
-        </w:rPr>
-        <w:t xml:space="preserve">, hoặc nếu cô muốn deploy lên Heroku thì comment lại phần dưới chữ </w:t>
-      </w:r>
-      <w:r>
-        <w:rPr>
-          <w:rFonts w:ascii="Times New Roman" w:hAnsi="Times New Roman" w:cs="Times New Roman"/>
-          <w:sz w:val="24"/>
-          <w:szCs w:val="24"/>
-          <w:lang w:val="vi-VN"/>
-        </w:rPr>
-        <w:t>####KetNoiSQLServer</w:t>
-      </w:r>
-      <w:r>
-        <w:rPr>
-          <w:rFonts w:ascii="Times New Roman" w:hAnsi="Times New Roman" w:cs="Times New Roman"/>
-          <w:sz w:val="24"/>
-          <w:szCs w:val="24"/>
-          <w:lang w:val="vi-VN"/>
-        </w:rPr>
-        <w:t xml:space="preserve"> và bỏ comment phần trên chữ </w:t>
-      </w:r>
-      <w:r>
-        <w:rPr>
-          <w:rFonts w:ascii="Times New Roman" w:hAnsi="Times New Roman" w:cs="Times New Roman"/>
-          <w:sz w:val="24"/>
-          <w:szCs w:val="24"/>
-          <w:lang w:val="vi-VN"/>
-        </w:rPr>
-        <w:t>####KetNoiSQLServer</w:t>
+        <w:t xml:space="preserve"> dưới chữ ####KetNoiSQLServer, hoặc nếu cô muốn deploy lên Heroku thì comment lại phần dưới chữ ####KetNoiSQLServer và bỏ comment phần trên chữ ####KetNoiSQLServer</w:t>
       </w:r>
     </w:p>
     <w:p>
@@ -1117,6 +1046,7 @@
       <w:r>
         <w:rPr>
           <w:rFonts w:ascii="Times New Roman" w:hAnsi="Times New Roman" w:cs="Times New Roman"/>
+          <w:noProof/>
           <w:sz w:val="24"/>
           <w:szCs w:val="24"/>
           <w:lang w:val="vi-VN"/>
@@ -1210,6 +1140,7 @@
       <w:r>
         <w:rPr>
           <w:rFonts w:ascii="Times New Roman" w:hAnsi="Times New Roman" w:cs="Times New Roman"/>
+          <w:noProof/>
           <w:sz w:val="24"/>
           <w:szCs w:val="24"/>
           <w:lang w:val="vi-VN"/>
@@ -1501,6 +1432,7 @@
       <w:r>
         <w:rPr>
           <w:rFonts w:ascii="Times New Roman" w:hAnsi="Times New Roman" w:cs="Times New Roman"/>
+          <w:noProof/>
           <w:sz w:val="24"/>
           <w:szCs w:val="24"/>
           <w:lang w:val="vi-VN"/>
@@ -1562,8 +1494,29 @@
           <w:szCs w:val="24"/>
           <w:lang w:val="vi-VN"/>
         </w:rPr>
-        <w:t>Host</w:t>
-      </w:r>
+        <w:t>Host:</w:t>
+      </w:r>
+      <w:r>
+        <w:rPr>
+          <w:rFonts w:ascii="Times New Roman" w:hAnsi="Times New Roman" w:cs="Times New Roman"/>
+          <w:sz w:val="24"/>
+          <w:szCs w:val="24"/>
+          <w:lang w:val="vi-VN"/>
+        </w:rPr>
+        <w:t xml:space="preserve"> ec2-54-87-179-4.compute-1.amazonaws.com</w:t>
+      </w:r>
+    </w:p>
+    <w:p>
+      <w:pPr>
+        <w:pStyle w:val="ListParagraph"/>
+        <w:ind w:left="284" w:hanging="294"/>
+        <w:rPr>
+          <w:rFonts w:ascii="Times New Roman" w:hAnsi="Times New Roman" w:cs="Times New Roman"/>
+          <w:sz w:val="24"/>
+          <w:szCs w:val="24"/>
+          <w:lang w:val="vi-VN"/>
+        </w:rPr>
+      </w:pPr>
       <w:r>
         <w:rPr>
           <w:rFonts w:ascii="Times New Roman" w:hAnsi="Times New Roman" w:cs="Times New Roman"/>
@@ -1573,25 +1526,16 @@
           <w:szCs w:val="24"/>
           <w:lang w:val="vi-VN"/>
         </w:rPr>
-        <w:t>:</w:t>
-      </w:r>
-      <w:r>
-        <w:rPr>
-          <w:rFonts w:ascii="Times New Roman" w:hAnsi="Times New Roman" w:cs="Times New Roman"/>
-          <w:sz w:val="24"/>
-          <w:szCs w:val="24"/>
-          <w:lang w:val="vi-VN"/>
-        </w:rPr>
-        <w:t xml:space="preserve"> </w:t>
-      </w:r>
-      <w:r>
-        <w:rPr>
-          <w:rFonts w:ascii="Times New Roman" w:hAnsi="Times New Roman" w:cs="Times New Roman"/>
-          <w:sz w:val="24"/>
-          <w:szCs w:val="24"/>
-          <w:lang w:val="vi-VN"/>
-        </w:rPr>
-        <w:t>ec2-54-87-179-4.compute-1.amazonaws.com</w:t>
+        <w:t>Database:</w:t>
+      </w:r>
+      <w:r>
+        <w:rPr>
+          <w:rFonts w:ascii="Times New Roman" w:hAnsi="Times New Roman" w:cs="Times New Roman"/>
+          <w:sz w:val="24"/>
+          <w:szCs w:val="24"/>
+          <w:lang w:val="vi-VN"/>
+        </w:rPr>
+        <w:t xml:space="preserve"> d62qqqfrrpno2a</w:t>
       </w:r>
     </w:p>
     <w:p>
@@ -1614,8 +1558,29 @@
           <w:szCs w:val="24"/>
           <w:lang w:val="vi-VN"/>
         </w:rPr>
-        <w:t>Database</w:t>
-      </w:r>
+        <w:t>User:</w:t>
+      </w:r>
+      <w:r>
+        <w:rPr>
+          <w:rFonts w:ascii="Times New Roman" w:hAnsi="Times New Roman" w:cs="Times New Roman"/>
+          <w:sz w:val="24"/>
+          <w:szCs w:val="24"/>
+          <w:lang w:val="vi-VN"/>
+        </w:rPr>
+        <w:t xml:space="preserve"> mhzoabktuxxmsq</w:t>
+      </w:r>
+    </w:p>
+    <w:p>
+      <w:pPr>
+        <w:pStyle w:val="ListParagraph"/>
+        <w:ind w:left="284" w:hanging="294"/>
+        <w:rPr>
+          <w:rFonts w:ascii="Times New Roman" w:hAnsi="Times New Roman" w:cs="Times New Roman"/>
+          <w:sz w:val="24"/>
+          <w:szCs w:val="24"/>
+          <w:lang w:val="vi-VN"/>
+        </w:rPr>
+      </w:pPr>
       <w:r>
         <w:rPr>
           <w:rFonts w:ascii="Times New Roman" w:hAnsi="Times New Roman" w:cs="Times New Roman"/>
@@ -1625,129 +1590,16 @@
           <w:szCs w:val="24"/>
           <w:lang w:val="vi-VN"/>
         </w:rPr>
-        <w:t>:</w:t>
-      </w:r>
-      <w:r>
-        <w:rPr>
-          <w:rFonts w:ascii="Times New Roman" w:hAnsi="Times New Roman" w:cs="Times New Roman"/>
-          <w:sz w:val="24"/>
-          <w:szCs w:val="24"/>
-          <w:lang w:val="vi-VN"/>
-        </w:rPr>
-        <w:t xml:space="preserve"> </w:t>
-      </w:r>
-      <w:r>
-        <w:rPr>
-          <w:rFonts w:ascii="Times New Roman" w:hAnsi="Times New Roman" w:cs="Times New Roman"/>
-          <w:sz w:val="24"/>
-          <w:szCs w:val="24"/>
-          <w:lang w:val="vi-VN"/>
-        </w:rPr>
-        <w:t>d62qqqfrrpno2a</w:t>
-      </w:r>
-    </w:p>
-    <w:p>
-      <w:pPr>
-        <w:pStyle w:val="ListParagraph"/>
-        <w:ind w:left="284" w:hanging="294"/>
-        <w:rPr>
-          <w:rFonts w:ascii="Times New Roman" w:hAnsi="Times New Roman" w:cs="Times New Roman"/>
-          <w:sz w:val="24"/>
-          <w:szCs w:val="24"/>
-          <w:lang w:val="vi-VN"/>
-        </w:rPr>
-      </w:pPr>
-      <w:r>
-        <w:rPr>
-          <w:rFonts w:ascii="Times New Roman" w:hAnsi="Times New Roman" w:cs="Times New Roman"/>
-          <w:b/>
-          <w:bCs/>
-          <w:sz w:val="24"/>
-          <w:szCs w:val="24"/>
-          <w:lang w:val="vi-VN"/>
-        </w:rPr>
-        <w:t>User</w:t>
-      </w:r>
-      <w:r>
-        <w:rPr>
-          <w:rFonts w:ascii="Times New Roman" w:hAnsi="Times New Roman" w:cs="Times New Roman"/>
-          <w:b/>
-          <w:bCs/>
-          <w:sz w:val="24"/>
-          <w:szCs w:val="24"/>
-          <w:lang w:val="vi-VN"/>
-        </w:rPr>
-        <w:t>:</w:t>
-      </w:r>
-      <w:r>
-        <w:rPr>
-          <w:rFonts w:ascii="Times New Roman" w:hAnsi="Times New Roman" w:cs="Times New Roman"/>
-          <w:sz w:val="24"/>
-          <w:szCs w:val="24"/>
-          <w:lang w:val="vi-VN"/>
-        </w:rPr>
-        <w:t xml:space="preserve"> </w:t>
-      </w:r>
-      <w:r>
-        <w:rPr>
-          <w:rFonts w:ascii="Times New Roman" w:hAnsi="Times New Roman" w:cs="Times New Roman"/>
-          <w:sz w:val="24"/>
-          <w:szCs w:val="24"/>
-          <w:lang w:val="vi-VN"/>
-        </w:rPr>
-        <w:t>mhzoabktuxxmsq</w:t>
-      </w:r>
-    </w:p>
-    <w:p>
-      <w:pPr>
-        <w:pStyle w:val="ListParagraph"/>
-        <w:ind w:left="284" w:hanging="294"/>
-        <w:rPr>
-          <w:rFonts w:ascii="Times New Roman" w:hAnsi="Times New Roman" w:cs="Times New Roman"/>
-          <w:sz w:val="24"/>
-          <w:szCs w:val="24"/>
-          <w:lang w:val="vi-VN"/>
-        </w:rPr>
-      </w:pPr>
-      <w:r>
-        <w:rPr>
-          <w:rFonts w:ascii="Times New Roman" w:hAnsi="Times New Roman" w:cs="Times New Roman"/>
-          <w:b/>
-          <w:bCs/>
-          <w:sz w:val="24"/>
-          <w:szCs w:val="24"/>
-          <w:lang w:val="vi-VN"/>
-        </w:rPr>
-        <w:t>Port</w:t>
-      </w:r>
-      <w:r>
-        <w:rPr>
-          <w:rFonts w:ascii="Times New Roman" w:hAnsi="Times New Roman" w:cs="Times New Roman"/>
-          <w:b/>
-          <w:bCs/>
-          <w:sz w:val="24"/>
-          <w:szCs w:val="24"/>
-          <w:lang w:val="vi-VN"/>
-        </w:rPr>
-        <w:t>:</w:t>
-      </w:r>
-      <w:r>
-        <w:rPr>
-          <w:rFonts w:ascii="Times New Roman" w:hAnsi="Times New Roman" w:cs="Times New Roman"/>
-          <w:sz w:val="24"/>
-          <w:szCs w:val="24"/>
-          <w:lang w:val="vi-VN"/>
-        </w:rPr>
-        <w:t xml:space="preserve"> </w:t>
-      </w:r>
-      <w:r>
-        <w:rPr>
-          <w:rFonts w:ascii="Times New Roman" w:hAnsi="Times New Roman" w:cs="Times New Roman"/>
-          <w:sz w:val="24"/>
-          <w:szCs w:val="24"/>
-          <w:lang w:val="vi-VN"/>
-        </w:rPr>
-        <w:t>5432</w:t>
+        <w:t>Port:</w:t>
+      </w:r>
+      <w:r>
+        <w:rPr>
+          <w:rFonts w:ascii="Times New Roman" w:hAnsi="Times New Roman" w:cs="Times New Roman"/>
+          <w:sz w:val="24"/>
+          <w:szCs w:val="24"/>
+          <w:lang w:val="vi-VN"/>
+        </w:rPr>
+        <w:t xml:space="preserve"> 5432</w:t>
       </w:r>
     </w:p>
     <w:p>
@@ -1975,7 +1827,7 @@
         </w:rPr>
         <w:t>Cài đặt ứng dụng Android Studio (</w:t>
       </w:r>
-      <w:hyperlink r:id="rId20" w:history="1">
+      <w:hyperlink r:id="rId20" w:anchor="0" w:history="1">
         <w:r>
           <w:rPr>
             <w:rStyle w:val="Hyperlink"/>
@@ -2323,6 +2175,7 @@
       <w:r>
         <w:rPr>
           <w:rFonts w:ascii="Times New Roman" w:hAnsi="Times New Roman" w:cs="Times New Roman"/>
+          <w:noProof/>
           <w:sz w:val="24"/>
           <w:szCs w:val="24"/>
           <w:lang w:val="vi-VN"/>
@@ -2542,18 +2395,23 @@
     </w:p>
     <w:p>
       <w:pPr>
-        <w:rPr>
-          <w:rFonts w:ascii="Times New Roman" w:hAnsi="Times New Roman" w:cs="Times New Roman"/>
-          <w:sz w:val="24"/>
-          <w:szCs w:val="24"/>
-          <w:lang w:val="vi-VN"/>
-        </w:rPr>
-      </w:pPr>
-      <w:r>
-        <w:rPr>
-          <w:rFonts w:ascii="Times New Roman" w:hAnsi="Times New Roman" w:cs="Times New Roman"/>
-          <w:sz w:val="24"/>
-          <w:szCs w:val="24"/>
+        <w:jc w:val="center"/>
+        <w:rPr>
+          <w:rFonts w:ascii="Times New Roman" w:hAnsi="Times New Roman" w:cs="Times New Roman"/>
+          <w:b/>
+          <w:bCs/>
+          <w:sz w:val="40"/>
+          <w:szCs w:val="40"/>
+          <w:lang w:val="vi-VN"/>
+        </w:rPr>
+      </w:pPr>
+      <w:r>
+        <w:rPr>
+          <w:rFonts w:ascii="Times New Roman" w:hAnsi="Times New Roman" w:cs="Times New Roman"/>
+          <w:b/>
+          <w:bCs/>
+          <w:sz w:val="40"/>
+          <w:szCs w:val="40"/>
           <w:lang w:val="vi-VN"/>
         </w:rPr>
         <w:lastRenderedPageBreak/>
@@ -2567,6 +2425,7 @@
           <w:ilvl w:val="0"/>
           <w:numId w:val="6"/>
         </w:numPr>
+        <w:ind w:left="284" w:hanging="294"/>
         <w:rPr>
           <w:rFonts w:ascii="Times New Roman" w:hAnsi="Times New Roman" w:cs="Times New Roman"/>
           <w:sz w:val="24"/>
@@ -2633,6 +2492,7 @@
           <w:ilvl w:val="0"/>
           <w:numId w:val="6"/>
         </w:numPr>
+        <w:ind w:left="284" w:hanging="294"/>
         <w:rPr>
           <w:rFonts w:ascii="Times New Roman" w:hAnsi="Times New Roman" w:cs="Times New Roman"/>
           <w:sz w:val="24"/>
@@ -2747,6 +2607,7 @@
           <w:ilvl w:val="0"/>
           <w:numId w:val="6"/>
         </w:numPr>
+        <w:ind w:left="284" w:hanging="294"/>
         <w:rPr>
           <w:rFonts w:ascii="Times New Roman" w:hAnsi="Times New Roman" w:cs="Times New Roman"/>
           <w:sz w:val="24"/>
@@ -2779,6 +2640,7 @@
       <w:r>
         <w:rPr>
           <w:rFonts w:ascii="Times New Roman" w:hAnsi="Times New Roman" w:cs="Times New Roman"/>
+          <w:noProof/>
           <w:sz w:val="24"/>
           <w:szCs w:val="24"/>
           <w:lang w:val="vi-VN"/>

</xml_diff>